<commit_message>
transaction works, and init picture
</commit_message>
<xml_diff>
--- a/spec/test/template.docx
+++ b/spec/test/template.docx
@@ -103,8 +103,13 @@
     <w:p/>
     <w:sdt>
       <w:sdtPr>
+        <w:rPr>
+          <w:b w:val="0"/>
+          <w:bCs w:val="0"/>
+          <w:color w:val="auto"/>
+        </w:rPr>
         <w:alias w:val="Transactions"/>
-        <w:tag w:val="if(transactions.length)"/>
+        <w:tag w:val="if(t.length){let _1=0,_2=0}"/>
         <w:id w:val="993835227"/>
         <w:placeholder>
           <w:docPart w:val="DefaultPlaceholder_1082065158"/>
@@ -114,22 +119,26 @@
       <w:sdtContent>
         <w:tbl>
           <w:tblPr>
-            <w:tblStyle w:val="TableGrid"/>
+            <w:tblStyle w:val="LightShading-Accent2"/>
             <w:tblW w:w="0" w:type="auto"/>
             <w:tblLook w:val="04A0" w:firstRow="1" w:lastRow="0" w:firstColumn="1" w:lastColumn="0" w:noHBand="0" w:noVBand="1"/>
           </w:tblPr>
           <w:tblGrid>
-            <w:gridCol w:w="1292"/>
-            <w:gridCol w:w="1365"/>
-            <w:gridCol w:w="1234"/>
-            <w:gridCol w:w="1274"/>
-            <w:gridCol w:w="1172"/>
-            <w:gridCol w:w="1240"/>
-            <w:gridCol w:w="1279"/>
+            <w:gridCol w:w="1008"/>
+            <w:gridCol w:w="1609"/>
+            <w:gridCol w:w="2490"/>
+            <w:gridCol w:w="980"/>
+            <w:gridCol w:w="788"/>
+            <w:gridCol w:w="954"/>
+            <w:gridCol w:w="1027"/>
           </w:tblGrid>
           <w:tr>
+            <w:trPr>
+              <w:cnfStyle w:val="100000000000" w:firstRow="1" w:lastRow="0" w:firstColumn="0" w:lastColumn="0" w:oddVBand="0" w:evenVBand="0" w:oddHBand="0" w:evenHBand="0" w:firstRowFirstColumn="0" w:firstRowLastColumn="0" w:lastRowFirstColumn="0" w:lastRowLastColumn="0"/>
+            </w:trPr>
             <w:tc>
               <w:tcPr>
+                <w:cnfStyle w:val="001000000000" w:firstRow="0" w:lastRow="0" w:firstColumn="1" w:lastColumn="0" w:oddVBand="0" w:evenVBand="0" w:oddHBand="0" w:evenHBand="0" w:firstRowFirstColumn="0" w:firstRowLastColumn="0" w:lastRowFirstColumn="0" w:lastRowLastColumn="0"/>
                 <w:tcW w:w="1265" w:type="dxa"/>
               </w:tcPr>
               <w:p>
@@ -149,6 +158,9 @@
                 <w:tcW w:w="1265" w:type="dxa"/>
               </w:tcPr>
               <w:p>
+                <w:pPr>
+                  <w:cnfStyle w:val="100000000000" w:firstRow="1" w:lastRow="0" w:firstColumn="0" w:lastColumn="0" w:oddVBand="0" w:evenVBand="0" w:oddHBand="0" w:evenHBand="0" w:firstRowFirstColumn="0" w:firstRowLastColumn="0" w:lastRowFirstColumn="0" w:lastRowLastColumn="0"/>
+                </w:pPr>
                 <w:r>
                   <w:t>A</w:t>
                 </w:r>
@@ -165,6 +177,9 @@
                 <w:tcW w:w="1265" w:type="dxa"/>
               </w:tcPr>
               <w:p>
+                <w:pPr>
+                  <w:cnfStyle w:val="100000000000" w:firstRow="1" w:lastRow="0" w:firstColumn="0" w:lastColumn="0" w:oddVBand="0" w:evenVBand="0" w:oddHBand="0" w:evenHBand="0" w:firstRowFirstColumn="0" w:firstRowLastColumn="0" w:lastRowFirstColumn="0" w:lastRowLastColumn="0"/>
+                </w:pPr>
                 <w:r>
                   <w:rPr>
                     <w:rFonts w:hint="eastAsia"/>
@@ -178,6 +193,9 @@
                 <w:tcW w:w="1265" w:type="dxa"/>
               </w:tcPr>
               <w:p>
+                <w:pPr>
+                  <w:cnfStyle w:val="100000000000" w:firstRow="1" w:lastRow="0" w:firstColumn="0" w:lastColumn="0" w:oddVBand="0" w:evenVBand="0" w:oddHBand="0" w:evenHBand="0" w:firstRowFirstColumn="0" w:firstRowLastColumn="0" w:lastRowFirstColumn="0" w:lastRowLastColumn="0"/>
+                </w:pPr>
                 <w:r>
                   <w:rPr>
                     <w:rFonts w:hint="eastAsia"/>
@@ -191,6 +209,9 @@
                 <w:tcW w:w="1265" w:type="dxa"/>
               </w:tcPr>
               <w:p>
+                <w:pPr>
+                  <w:cnfStyle w:val="100000000000" w:firstRow="1" w:lastRow="0" w:firstColumn="0" w:lastColumn="0" w:oddVBand="0" w:evenVBand="0" w:oddHBand="0" w:evenHBand="0" w:firstRowFirstColumn="0" w:firstRowLastColumn="0" w:lastRowFirstColumn="0" w:lastRowLastColumn="0"/>
+                </w:pPr>
                 <w:r>
                   <w:rPr>
                     <w:rFonts w:hint="eastAsia"/>
@@ -204,6 +225,9 @@
                 <w:tcW w:w="1265" w:type="dxa"/>
               </w:tcPr>
               <w:p>
+                <w:pPr>
+                  <w:cnfStyle w:val="100000000000" w:firstRow="1" w:lastRow="0" w:firstColumn="0" w:lastColumn="0" w:oddVBand="0" w:evenVBand="0" w:oddHBand="0" w:evenHBand="0" w:firstRowFirstColumn="0" w:firstRowLastColumn="0" w:lastRowFirstColumn="0" w:lastRowLastColumn="0"/>
+                </w:pPr>
                 <w:r>
                   <w:rPr>
                     <w:rFonts w:hint="eastAsia"/>
@@ -217,6 +241,9 @@
                 <w:tcW w:w="1266" w:type="dxa"/>
               </w:tcPr>
               <w:p>
+                <w:pPr>
+                  <w:cnfStyle w:val="100000000000" w:firstRow="1" w:lastRow="0" w:firstColumn="0" w:lastColumn="0" w:oddVBand="0" w:evenVBand="0" w:oddHBand="0" w:evenHBand="0" w:firstRowFirstColumn="0" w:firstRowLastColumn="0" w:lastRowFirstColumn="0" w:lastRowLastColumn="0"/>
+                </w:pPr>
                 <w:r>
                   <w:rPr>
                     <w:rFonts w:hint="eastAsia"/>
@@ -228,8 +255,13 @@
           </w:tr>
           <w:sdt>
             <w:sdtPr>
+              <w:rPr>
+                <w:b w:val="0"/>
+                <w:bCs w:val="0"/>
+                <w:color w:val="auto"/>
+              </w:rPr>
               <w:alias w:val="Transaction"/>
-              <w:tag w:val="for(var i=0,len=transactions.length;i&lt;len;i++)"/>
+              <w:tag w:val="for(var i=0,l=t.length;i&lt;l;i++)with(t[i])"/>
               <w:id w:val="1086804889"/>
               <w:placeholder>
                 <w:docPart w:val="DefaultPlaceholder_1082065158"/>
@@ -238,8 +270,12 @@
             <w:sdtEndPr/>
             <w:sdtContent>
               <w:tr>
+                <w:trPr>
+                  <w:cnfStyle w:val="000000100000" w:firstRow="0" w:lastRow="0" w:firstColumn="0" w:lastColumn="0" w:oddVBand="0" w:evenVBand="0" w:oddHBand="1" w:evenHBand="0" w:firstRowFirstColumn="0" w:firstRowLastColumn="0" w:lastRowFirstColumn="0" w:lastRowLastColumn="0"/>
+                </w:trPr>
                 <w:tc>
                   <w:tcPr>
+                    <w:cnfStyle w:val="001000000000" w:firstRow="0" w:lastRow="0" w:firstColumn="1" w:lastColumn="0" w:oddVBand="0" w:evenVBand="0" w:oddHBand="0" w:evenHBand="0" w:firstRowFirstColumn="0" w:firstRowLastColumn="0" w:lastRowFirstColumn="0" w:lastRowLastColumn="0"/>
                     <w:tcW w:w="1265" w:type="dxa"/>
                   </w:tcPr>
                   <w:sdt>
@@ -252,7 +288,6 @@
                     <w:sdtEndPr>
                       <w:rPr>
                         <w:rFonts w:hint="eastAsia"/>
-                        <w:b/>
                       </w:rPr>
                     </w:sdtEndPr>
                     <w:sdtContent>
@@ -266,43 +301,12 @@
                         <w:r>
                           <w:rPr>
                             <w:rFonts w:hint="eastAsia"/>
-                            <w:b/>
-                          </w:rPr>
-                          <w:t xml:space="preserve"> </w:t>
-                        </w:r>
-                        <w:r>
-                          <w:rPr>
-                            <w:rFonts w:hint="eastAsia"/>
-                            <w:b/>
-                          </w:rPr>
-                          <w:t>transactions[</w:t>
-                        </w:r>
-                        <w:proofErr w:type="spellStart"/>
-                        <w:r>
-                          <w:rPr>
-                            <w:rFonts w:hint="eastAsia"/>
-                            <w:b/>
-                          </w:rPr>
-                          <w:t>i</w:t>
-                        </w:r>
-                        <w:proofErr w:type="spellEnd"/>
-                        <w:r>
-                          <w:rPr>
-                            <w:rFonts w:hint="eastAsia"/>
-                            <w:b/>
-                          </w:rPr>
-                          <w:t>].</w:t>
-                        </w:r>
-                        <w:r>
-                          <w:rPr>
-                            <w:rFonts w:hint="eastAsia"/>
                           </w:rPr>
                           <w:t>name</w:t>
                         </w:r>
                         <w:r>
                           <w:rPr>
                             <w:rFonts w:hint="eastAsia"/>
-                            <w:b/>
                           </w:rPr>
                           <w:t>}</w:t>
                         </w:r>
@@ -327,6 +331,9 @@
                     <w:sdtEndPr/>
                     <w:sdtContent>
                       <w:p>
+                        <w:pPr>
+                          <w:cnfStyle w:val="000000100000" w:firstRow="0" w:lastRow="0" w:firstColumn="0" w:lastColumn="0" w:oddVBand="0" w:evenVBand="0" w:oddHBand="1" w:evenHBand="0" w:firstRowFirstColumn="0" w:firstRowLastColumn="0" w:lastRowFirstColumn="0" w:lastRowLastColumn="0"/>
+                        </w:pPr>
                         <w:r>
                           <w:rPr>
                             <w:rFonts w:hint="eastAsia"/>
@@ -336,31 +343,50 @@
                         <w:r>
                           <w:rPr>
                             <w:rFonts w:hint="eastAsia"/>
-                            <w:b/>
-                          </w:rPr>
-                          <w:t>transactions[</w:t>
-                        </w:r>
-                        <w:proofErr w:type="spellStart"/>
-                        <w:r>
-                          <w:rPr>
-                            <w:rFonts w:hint="eastAsia"/>
-                            <w:b/>
-                          </w:rPr>
-                          <w:t>i</w:t>
-                        </w:r>
-                        <w:proofErr w:type="spellEnd"/>
-                        <w:r>
-                          <w:rPr>
-                            <w:rFonts w:hint="eastAsia"/>
-                            <w:b/>
-                          </w:rPr>
-                          <w:t>].</w:t>
-                        </w:r>
-                        <w:r>
-                          <w:rPr>
-                            <w:rFonts w:hint="eastAsia"/>
-                          </w:rPr>
-                          <w:t>account}</w:t>
+                          </w:rPr>
+                          <w:t xml:space="preserve"> </w:t>
+                        </w:r>
+                        <w:r>
+                          <w:rPr>
+                            <w:rFonts w:hint="eastAsia"/>
+                          </w:rPr>
+                          <w:t>(</w:t>
+                        </w:r>
+                        <w:r>
+                          <w:rPr>
+                            <w:rFonts w:hint="eastAsia"/>
+                          </w:rPr>
+                          <w:t>_1</w:t>
+                        </w:r>
+                        <w:r>
+                          <w:rPr>
+                            <w:rFonts w:hint="eastAsia"/>
+                          </w:rPr>
+                          <w:t>+=account,</w:t>
+                        </w:r>
+                        <w:r>
+                          <w:rPr>
+                            <w:rFonts w:hint="eastAsia"/>
+                          </w:rPr>
+                          <w:t xml:space="preserve"> </w:t>
+                        </w:r>
+                        <w:r>
+                          <w:rPr>
+                            <w:rFonts w:hint="eastAsia"/>
+                          </w:rPr>
+                          <w:t>account</w:t>
+                        </w:r>
+                        <w:r>
+                          <w:rPr>
+                            <w:rFonts w:hint="eastAsia"/>
+                          </w:rPr>
+                          <w:t>)</w:t>
+                        </w:r>
+                        <w:r>
+                          <w:rPr>
+                            <w:rFonts w:hint="eastAsia"/>
+                          </w:rPr>
+                          <w:t>}</w:t>
                         </w:r>
                       </w:p>
                     </w:sdtContent>
@@ -383,6 +409,9 @@
                     <w:sdtEndPr/>
                     <w:sdtContent>
                       <w:p>
+                        <w:pPr>
+                          <w:cnfStyle w:val="000000100000" w:firstRow="0" w:lastRow="0" w:firstColumn="0" w:lastColumn="0" w:oddVBand="0" w:evenVBand="0" w:oddHBand="1" w:evenHBand="0" w:firstRowFirstColumn="0" w:firstRowLastColumn="0" w:lastRowFirstColumn="0" w:lastRowLastColumn="0"/>
+                        </w:pPr>
                         <w:r>
                           <w:rPr>
                             <w:rFonts w:hint="eastAsia"/>
@@ -392,31 +421,28 @@
                         <w:r>
                           <w:rPr>
                             <w:rFonts w:hint="eastAsia"/>
-                            <w:b/>
-                          </w:rPr>
-                          <w:t>transactions[</w:t>
+                          </w:rPr>
+                          <w:t>_2+=account*</w:t>
                         </w:r>
                         <w:proofErr w:type="spellStart"/>
                         <w:r>
                           <w:rPr>
                             <w:rFonts w:hint="eastAsia"/>
-                            <w:b/>
-                          </w:rPr>
-                          <w:t>i</w:t>
+                          </w:rPr>
+                          <w:t>price,</w:t>
+                        </w:r>
+                        <w:r>
+                          <w:rPr>
+                            <w:rFonts w:hint="eastAsia"/>
+                          </w:rPr>
+                          <w:t>price</w:t>
                         </w:r>
                         <w:proofErr w:type="spellEnd"/>
                         <w:r>
                           <w:rPr>
                             <w:rFonts w:hint="eastAsia"/>
-                            <w:b/>
-                          </w:rPr>
-                          <w:t>].</w:t>
-                        </w:r>
-                        <w:r>
-                          <w:rPr>
-                            <w:rFonts w:hint="eastAsia"/>
-                          </w:rPr>
-                          <w:t>price}</w:t>
+                          </w:rPr>
+                          <w:t>}</w:t>
                         </w:r>
                       </w:p>
                     </w:sdtContent>
@@ -439,6 +465,9 @@
                     <w:sdtEndPr/>
                     <w:sdtContent>
                       <w:p>
+                        <w:pPr>
+                          <w:cnfStyle w:val="000000100000" w:firstRow="0" w:lastRow="0" w:firstColumn="0" w:lastColumn="0" w:oddVBand="0" w:evenVBand="0" w:oddHBand="1" w:evenHBand="0" w:firstRowFirstColumn="0" w:firstRowLastColumn="0" w:lastRowFirstColumn="0" w:lastRowLastColumn="0"/>
+                        </w:pPr>
                         <w:r>
                           <w:rPr>
                             <w:rFonts w:hint="eastAsia"/>
@@ -448,25 +477,8 @@
                         <w:r>
                           <w:rPr>
                             <w:rFonts w:hint="eastAsia"/>
-                            <w:b/>
-                          </w:rPr>
-                          <w:t>transactions[</w:t>
-                        </w:r>
-                        <w:proofErr w:type="spellStart"/>
-                        <w:r>
-                          <w:rPr>
-                            <w:rFonts w:hint="eastAsia"/>
-                            <w:b/>
-                          </w:rPr>
-                          <w:t>i</w:t>
-                        </w:r>
-                        <w:proofErr w:type="spellEnd"/>
-                        <w:r>
-                          <w:rPr>
-                            <w:rFonts w:hint="eastAsia"/>
-                            <w:b/>
-                          </w:rPr>
-                          <w:t>].</w:t>
+                          </w:rPr>
+                          <w:t xml:space="preserve"> </w:t>
                         </w:r>
                         <w:r>
                           <w:rPr>
@@ -495,6 +507,9 @@
                     <w:sdtEndPr/>
                     <w:sdtContent>
                       <w:p>
+                        <w:pPr>
+                          <w:cnfStyle w:val="000000100000" w:firstRow="0" w:lastRow="0" w:firstColumn="0" w:lastColumn="0" w:oddVBand="0" w:evenVBand="0" w:oddHBand="1" w:evenHBand="0" w:firstRowFirstColumn="0" w:firstRowLastColumn="0" w:lastRowFirstColumn="0" w:lastRowLastColumn="0"/>
+                        </w:pPr>
                         <w:r>
                           <w:rPr>
                             <w:rFonts w:hint="eastAsia"/>
@@ -504,25 +519,8 @@
                         <w:r>
                           <w:rPr>
                             <w:rFonts w:hint="eastAsia"/>
-                            <w:b/>
-                          </w:rPr>
-                          <w:t>transactions[</w:t>
-                        </w:r>
-                        <w:proofErr w:type="spellStart"/>
-                        <w:r>
-                          <w:rPr>
-                            <w:rFonts w:hint="eastAsia"/>
-                            <w:b/>
-                          </w:rPr>
-                          <w:t>i</w:t>
-                        </w:r>
-                        <w:proofErr w:type="spellEnd"/>
-                        <w:r>
-                          <w:rPr>
-                            <w:rFonts w:hint="eastAsia"/>
-                            <w:b/>
-                          </w:rPr>
-                          <w:t>].</w:t>
+                          </w:rPr>
+                          <w:t xml:space="preserve"> </w:t>
                         </w:r>
                         <w:r>
                           <w:rPr>
@@ -551,6 +549,9 @@
                     <w:sdtEndPr/>
                     <w:sdtContent>
                       <w:p>
+                        <w:pPr>
+                          <w:cnfStyle w:val="000000100000" w:firstRow="0" w:lastRow="0" w:firstColumn="0" w:lastColumn="0" w:oddVBand="0" w:evenVBand="0" w:oddHBand="1" w:evenHBand="0" w:firstRowFirstColumn="0" w:firstRowLastColumn="0" w:lastRowFirstColumn="0" w:lastRowLastColumn="0"/>
+                        </w:pPr>
                         <w:r>
                           <w:rPr>
                             <w:rFonts w:hint="eastAsia"/>
@@ -558,15 +559,10 @@
                           <w:t>${</w:t>
                         </w:r>
                         <w:r>
-                          <w:t>transactions[</w:t>
-                        </w:r>
-                        <w:proofErr w:type="spellStart"/>
-                        <w:r>
-                          <w:t>i</w:t>
-                        </w:r>
-                        <w:proofErr w:type="spellEnd"/>
-                        <w:r>
-                          <w:t>].</w:t>
+                          <w:rPr>
+                            <w:rFonts w:hint="eastAsia"/>
+                          </w:rPr>
+                          <w:t xml:space="preserve"> </w:t>
                         </w:r>
                         <w:r>
                           <w:rPr>
@@ -595,6 +591,9 @@
                     <w:sdtEndPr/>
                     <w:sdtContent>
                       <w:p>
+                        <w:pPr>
+                          <w:cnfStyle w:val="000000100000" w:firstRow="0" w:lastRow="0" w:firstColumn="0" w:lastColumn="0" w:oddVBand="0" w:evenVBand="0" w:oddHBand="1" w:evenHBand="0" w:firstRowFirstColumn="0" w:firstRowLastColumn="0" w:lastRowFirstColumn="0" w:lastRowLastColumn="0"/>
+                        </w:pPr>
                         <w:r>
                           <w:rPr>
                             <w:rFonts w:hint="eastAsia"/>
@@ -602,15 +601,10 @@
                           <w:t>${</w:t>
                         </w:r>
                         <w:r>
-                          <w:t>transactions[</w:t>
-                        </w:r>
-                        <w:proofErr w:type="spellStart"/>
-                        <w:r>
-                          <w:t>i</w:t>
-                        </w:r>
-                        <w:proofErr w:type="spellEnd"/>
-                        <w:r>
-                          <w:t>].</w:t>
+                          <w:rPr>
+                            <w:rFonts w:hint="eastAsia"/>
+                          </w:rPr>
+                          <w:t xml:space="preserve"> </w:t>
                         </w:r>
                         <w:r>
                           <w:rPr>
@@ -625,14 +619,222 @@
               </w:tr>
             </w:sdtContent>
           </w:sdt>
+          <w:tr>
+            <w:tc>
+              <w:tcPr>
+                <w:cnfStyle w:val="001000000000" w:firstRow="0" w:lastRow="0" w:firstColumn="1" w:lastColumn="0" w:oddVBand="0" w:evenVBand="0" w:oddHBand="0" w:evenHBand="0" w:firstRowFirstColumn="0" w:firstRowLastColumn="0" w:lastRowFirstColumn="0" w:lastRowLastColumn="0"/>
+                <w:tcW w:w="1265" w:type="dxa"/>
+              </w:tcPr>
+              <w:p>
+                <w:r>
+                  <w:t>summary</w:t>
+                </w:r>
+              </w:p>
+            </w:tc>
+            <w:tc>
+              <w:tcPr>
+                <w:tcW w:w="1265" w:type="dxa"/>
+              </w:tcPr>
+              <w:sdt>
+                <w:sdtPr>
+                  <w:rPr>
+                    <w:rFonts w:hint="eastAsia"/>
+                  </w:rPr>
+                  <w:id w:val="1614633387"/>
+                  <w:placeholder>
+                    <w:docPart w:val="DefaultPlaceholder_1082065158"/>
+                  </w:placeholder>
+                </w:sdtPr>
+                <w:sdtEndPr/>
+                <w:sdtContent>
+                  <w:p>
+                    <w:pPr>
+                      <w:cnfStyle w:val="000000000000" w:firstRow="0" w:lastRow="0" w:firstColumn="0" w:lastColumn="0" w:oddVBand="0" w:evenVBand="0" w:oddHBand="0" w:evenHBand="0" w:firstRowFirstColumn="0" w:firstRowLastColumn="0" w:lastRowFirstColumn="0" w:lastRowLastColumn="0"/>
+                    </w:pPr>
+                    <w:r>
+                      <w:rPr>
+                        <w:rFonts w:hint="eastAsia"/>
+                      </w:rPr>
+                      <w:t>${</w:t>
+                    </w:r>
+                    <w:r>
+                      <w:rPr>
+                        <w:rFonts w:hint="eastAsia"/>
+                      </w:rPr>
+                      <w:t>_1</w:t>
+                    </w:r>
+                    <w:r>
+                      <w:rPr>
+                        <w:rFonts w:hint="eastAsia"/>
+                      </w:rPr>
+                      <w:t>}</w:t>
+                    </w:r>
+                  </w:p>
+                </w:sdtContent>
+              </w:sdt>
+            </w:tc>
+            <w:tc>
+              <w:tcPr>
+                <w:tcW w:w="1265" w:type="dxa"/>
+              </w:tcPr>
+              <w:sdt>
+                <w:sdtPr>
+                  <w:rPr>
+                    <w:rFonts w:hint="eastAsia"/>
+                  </w:rPr>
+                  <w:id w:val="729802614"/>
+                  <w:placeholder>
+                    <w:docPart w:val="DefaultPlaceholder_1082065158"/>
+                  </w:placeholder>
+                </w:sdtPr>
+                <w:sdtEndPr/>
+                <w:sdtContent>
+                  <w:p>
+                    <w:pPr>
+                      <w:cnfStyle w:val="000000000000" w:firstRow="0" w:lastRow="0" w:firstColumn="0" w:lastColumn="0" w:oddVBand="0" w:evenVBand="0" w:oddHBand="0" w:evenHBand="0" w:firstRowFirstColumn="0" w:firstRowLastColumn="0" w:lastRowFirstColumn="0" w:lastRowLastColumn="0"/>
+                    </w:pPr>
+                    <w:r>
+                      <w:rPr>
+                        <w:rFonts w:hint="eastAsia"/>
+                      </w:rPr>
+                      <w:t>${</w:t>
+                    </w:r>
+                    <w:r>
+                      <w:rPr>
+                        <w:rFonts w:hint="eastAsia"/>
+                      </w:rPr>
+                      <w:t>_2}</w:t>
+                    </w:r>
+                  </w:p>
+                </w:sdtContent>
+              </w:sdt>
+            </w:tc>
+            <w:tc>
+              <w:tcPr>
+                <w:tcW w:w="1265" w:type="dxa"/>
+              </w:tcPr>
+              <w:p>
+                <w:pPr>
+                  <w:cnfStyle w:val="000000000000" w:firstRow="0" w:lastRow="0" w:firstColumn="0" w:lastColumn="0" w:oddVBand="0" w:evenVBand="0" w:oddHBand="0" w:evenHBand="0" w:firstRowFirstColumn="0" w:firstRowLastColumn="0" w:lastRowFirstColumn="0" w:lastRowLastColumn="0"/>
+                </w:pPr>
+              </w:p>
+            </w:tc>
+            <w:tc>
+              <w:tcPr>
+                <w:tcW w:w="1265" w:type="dxa"/>
+              </w:tcPr>
+              <w:p>
+                <w:pPr>
+                  <w:cnfStyle w:val="000000000000" w:firstRow="0" w:lastRow="0" w:firstColumn="0" w:lastColumn="0" w:oddVBand="0" w:evenVBand="0" w:oddHBand="0" w:evenHBand="0" w:firstRowFirstColumn="0" w:firstRowLastColumn="0" w:lastRowFirstColumn="0" w:lastRowLastColumn="0"/>
+                </w:pPr>
+              </w:p>
+            </w:tc>
+            <w:tc>
+              <w:tcPr>
+                <w:tcW w:w="1265" w:type="dxa"/>
+              </w:tcPr>
+              <w:p>
+                <w:pPr>
+                  <w:cnfStyle w:val="000000000000" w:firstRow="0" w:lastRow="0" w:firstColumn="0" w:lastColumn="0" w:oddVBand="0" w:evenVBand="0" w:oddHBand="0" w:evenHBand="0" w:firstRowFirstColumn="0" w:firstRowLastColumn="0" w:lastRowFirstColumn="0" w:lastRowLastColumn="0"/>
+                </w:pPr>
+              </w:p>
+            </w:tc>
+            <w:tc>
+              <w:tcPr>
+                <w:tcW w:w="1266" w:type="dxa"/>
+              </w:tcPr>
+              <w:p>
+                <w:pPr>
+                  <w:cnfStyle w:val="000000000000" w:firstRow="0" w:lastRow="0" w:firstColumn="0" w:lastColumn="0" w:oddVBand="0" w:evenVBand="0" w:oddHBand="0" w:evenHBand="0" w:firstRowFirstColumn="0" w:firstRowLastColumn="0" w:lastRowFirstColumn="0" w:lastRowLastColumn="0"/>
+                </w:pPr>
+              </w:p>
+            </w:tc>
+          </w:tr>
         </w:tbl>
       </w:sdtContent>
     </w:sdt>
     <w:p>
-      <w:bookmarkStart w:id="0" w:name="_GoBack"/>
-      <w:bookmarkEnd w:id="0"/>
+      <w:pPr>
+        <w:rPr>
+          <w:rFonts w:hint="eastAsia"/>
+        </w:rPr>
+      </w:pPr>
     </w:p>
+    <w:p>
+      <w:pPr>
+        <w:rPr>
+          <w:rFonts w:hint="eastAsia"/>
+        </w:rPr>
+      </w:pPr>
+    </w:p>
+    <w:sdt>
+      <w:sdtPr>
+        <w:alias w:val="${photo}"/>
+        <w:tag w:val="${photo}"/>
+        <w:id w:val="12965037"/>
+        <w:picture/>
+      </w:sdtPr>
+      <w:sdtContent>
+        <w:p>
+          <w:r>
+            <w:rPr>
+              <w:noProof/>
+            </w:rPr>
+            <w:drawing>
+              <wp:inline distT="0" distB="0" distL="0" distR="0" wp14:anchorId="6F4291BC" wp14:editId="67DDD633">
+                <wp:extent cx="1901825" cy="1426368"/>
+                <wp:effectExtent l="0" t="0" r="3175" b="2540"/>
+                <wp:docPr id="2" name="Picture 1"/>
+                <wp:cNvGraphicFramePr>
+                  <a:graphicFrameLocks xmlns:a="http://schemas.openxmlformats.org/drawingml/2006/main" noChangeAspect="1"/>
+                </wp:cNvGraphicFramePr>
+                <a:graphic xmlns:a="http://schemas.openxmlformats.org/drawingml/2006/main">
+                  <a:graphicData uri="http://schemas.openxmlformats.org/drawingml/2006/picture">
+                    <pic:pic xmlns:pic="http://schemas.openxmlformats.org/drawingml/2006/picture">
+                      <pic:nvPicPr>
+                        <pic:cNvPr id="0" name="Picture 1"/>
+                        <pic:cNvPicPr>
+                          <a:picLocks noChangeAspect="1" noChangeArrowheads="1"/>
+                        </pic:cNvPicPr>
+                      </pic:nvPicPr>
+                      <pic:blipFill>
+                        <a:blip r:link="rId7">
+                          <a:extLst>
+                            <a:ext uri="{28A0092B-C50C-407E-A947-70E740481C1C}">
+                              <a14:useLocalDpi xmlns:a14="http://schemas.microsoft.com/office/drawing/2010/main" val="0"/>
+                            </a:ext>
+                          </a:extLst>
+                        </a:blip>
+                        <a:stretch>
+                          <a:fillRect/>
+                        </a:stretch>
+                      </pic:blipFill>
+                      <pic:spPr bwMode="auto">
+                        <a:xfrm>
+                          <a:off x="0" y="0"/>
+                          <a:ext cx="1901825" cy="1426368"/>
+                        </a:xfrm>
+                        <a:prstGeom prst="rect">
+                          <a:avLst/>
+                        </a:prstGeom>
+                        <a:noFill/>
+                        <a:ln>
+                          <a:noFill/>
+                        </a:ln>
+                      </pic:spPr>
+                    </pic:pic>
+                  </a:graphicData>
+                </a:graphic>
+              </wp:inline>
+            </w:drawing>
+          </w:r>
+        </w:p>
+      </w:sdtContent>
+    </w:sdt>
+    <w:bookmarkStart w:id="0" w:name="_GoBack" w:displacedByCustomXml="prev"/>
+    <w:bookmarkEnd w:id="0" w:displacedByCustomXml="prev"/>
     <w:sectPr>
+      <w:headerReference w:type="default" r:id="rId8"/>
       <w:pgSz w:w="12240" w:h="15840"/>
       <w:pgMar w:top="1440" w:right="1800" w:bottom="1440" w:left="1800" w:header="708" w:footer="708" w:gutter="0"/>
       <w:cols w:space="708"/>
@@ -640,6 +842,99 @@
     </w:sectPr>
   </w:body>
 </w:document>
+</file>
+
+<file path=word/endnotes.xml><?xml version="1.0" encoding="utf-8"?>
+<w:endnotes xmlns:wpc="http://schemas.microsoft.com/office/word/2010/wordprocessingCanvas" xmlns:mc="http://schemas.openxmlformats.org/markup-compatibility/2006" xmlns:o="urn:schemas-microsoft-com:office:office" xmlns:r="http://schemas.openxmlformats.org/officeDocument/2006/relationships" xmlns:m="http://schemas.openxmlformats.org/officeDocument/2006/math" xmlns:v="urn:schemas-microsoft-com:vml" xmlns:wp14="http://schemas.microsoft.com/office/word/2010/wordprocessingDrawing" xmlns:wp="http://schemas.openxmlformats.org/drawingml/2006/wordprocessingDrawing" xmlns:w10="urn:schemas-microsoft-com:office:word" xmlns:w="http://schemas.openxmlformats.org/wordprocessingml/2006/main" xmlns:w14="http://schemas.microsoft.com/office/word/2010/wordml" xmlns:wpg="http://schemas.microsoft.com/office/word/2010/wordprocessingGroup" xmlns:wpi="http://schemas.microsoft.com/office/word/2010/wordprocessingInk" xmlns:wne="http://schemas.microsoft.com/office/word/2006/wordml" xmlns:wps="http://schemas.microsoft.com/office/word/2010/wordprocessingShape" mc:Ignorable="w14 wp14">
+  <w:endnote w:type="separator" w:id="-1">
+    <w:p>
+      <w:pPr>
+        <w:spacing w:after="0" w:line="240" w:lineRule="auto"/>
+      </w:pPr>
+      <w:r>
+        <w:separator/>
+      </w:r>
+    </w:p>
+  </w:endnote>
+  <w:endnote w:type="continuationSeparator" w:id="0">
+    <w:p>
+      <w:pPr>
+        <w:spacing w:after="0" w:line="240" w:lineRule="auto"/>
+      </w:pPr>
+      <w:r>
+        <w:continuationSeparator/>
+      </w:r>
+    </w:p>
+  </w:endnote>
+</w:endnotes>
+</file>
+
+<file path=word/footnotes.xml><?xml version="1.0" encoding="utf-8"?>
+<w:footnotes xmlns:wpc="http://schemas.microsoft.com/office/word/2010/wordprocessingCanvas" xmlns:mc="http://schemas.openxmlformats.org/markup-compatibility/2006" xmlns:o="urn:schemas-microsoft-com:office:office" xmlns:r="http://schemas.openxmlformats.org/officeDocument/2006/relationships" xmlns:m="http://schemas.openxmlformats.org/officeDocument/2006/math" xmlns:v="urn:schemas-microsoft-com:vml" xmlns:wp14="http://schemas.microsoft.com/office/word/2010/wordprocessingDrawing" xmlns:wp="http://schemas.openxmlformats.org/drawingml/2006/wordprocessingDrawing" xmlns:w10="urn:schemas-microsoft-com:office:word" xmlns:w="http://schemas.openxmlformats.org/wordprocessingml/2006/main" xmlns:w14="http://schemas.microsoft.com/office/word/2010/wordml" xmlns:wpg="http://schemas.microsoft.com/office/word/2010/wordprocessingGroup" xmlns:wpi="http://schemas.microsoft.com/office/word/2010/wordprocessingInk" xmlns:wne="http://schemas.microsoft.com/office/word/2006/wordml" xmlns:wps="http://schemas.microsoft.com/office/word/2010/wordprocessingShape" mc:Ignorable="w14 wp14">
+  <w:footnote w:type="separator" w:id="-1">
+    <w:p>
+      <w:pPr>
+        <w:spacing w:after="0" w:line="240" w:lineRule="auto"/>
+      </w:pPr>
+      <w:r>
+        <w:separator/>
+      </w:r>
+    </w:p>
+  </w:footnote>
+  <w:footnote w:type="continuationSeparator" w:id="0">
+    <w:p>
+      <w:pPr>
+        <w:spacing w:after="0" w:line="240" w:lineRule="auto"/>
+      </w:pPr>
+      <w:r>
+        <w:continuationSeparator/>
+      </w:r>
+    </w:p>
+  </w:footnote>
+</w:footnotes>
+</file>
+
+<file path=word/header1.xml><?xml version="1.0" encoding="utf-8"?>
+<w:hdr xmlns:wpc="http://schemas.microsoft.com/office/word/2010/wordprocessingCanvas" xmlns:mc="http://schemas.openxmlformats.org/markup-compatibility/2006" xmlns:o="urn:schemas-microsoft-com:office:office" xmlns:r="http://schemas.openxmlformats.org/officeDocument/2006/relationships" xmlns:m="http://schemas.openxmlformats.org/officeDocument/2006/math" xmlns:v="urn:schemas-microsoft-com:vml" xmlns:wp14="http://schemas.microsoft.com/office/word/2010/wordprocessingDrawing" xmlns:wp="http://schemas.openxmlformats.org/drawingml/2006/wordprocessingDrawing" xmlns:w10="urn:schemas-microsoft-com:office:word" xmlns:w="http://schemas.openxmlformats.org/wordprocessingml/2006/main" xmlns:w14="http://schemas.microsoft.com/office/word/2010/wordml" xmlns:wpg="http://schemas.microsoft.com/office/word/2010/wordprocessingGroup" xmlns:wpi="http://schemas.microsoft.com/office/word/2010/wordprocessingInk" xmlns:wne="http://schemas.microsoft.com/office/word/2006/wordml" xmlns:wps="http://schemas.microsoft.com/office/word/2010/wordprocessingShape" mc:Ignorable="w14 wp14">
+  <w:sdt>
+    <w:sdtPr>
+      <w:rPr>
+        <w:rFonts w:hint="eastAsia"/>
+      </w:rPr>
+      <w:id w:val="1777369532"/>
+      <w:placeholder>
+        <w:docPart w:val="DefaultPlaceholder_1082065158"/>
+      </w:placeholder>
+    </w:sdtPr>
+    <w:sdtContent>
+      <w:p>
+        <w:pPr>
+          <w:pStyle w:val="Header"/>
+        </w:pPr>
+        <w:r>
+          <w:rPr>
+            <w:rFonts w:hint="eastAsia"/>
+          </w:rPr>
+          <w:t>${</w:t>
+        </w:r>
+        <w:proofErr w:type="spellStart"/>
+        <w:r>
+          <w:rPr>
+            <w:rFonts w:hint="eastAsia"/>
+          </w:rPr>
+          <w:t>author.type</w:t>
+        </w:r>
+        <w:proofErr w:type="spellEnd"/>
+        <w:r>
+          <w:rPr>
+            <w:rFonts w:hint="eastAsia"/>
+          </w:rPr>
+          <w:t>}</w:t>
+        </w:r>
+      </w:p>
+    </w:sdtContent>
+  </w:sdt>
+</w:hdr>
 </file>
 
 <file path=word/styles.xml><?xml version="1.0" encoding="utf-8"?>
@@ -932,6 +1227,146 @@
         </w:tcBorders>
       </w:tcPr>
     </w:tblStylePr>
+  </w:style>
+  <w:style w:type="table" w:styleId="LightShading-Accent2">
+    <w:name w:val="Light Shading Accent 2"/>
+    <w:basedOn w:val="TableNormal"/>
+    <w:uiPriority w:val="60"/>
+    <w:rsid w:val="00BA15C1"/>
+    <w:pPr>
+      <w:spacing w:after="0" w:line="240" w:lineRule="auto"/>
+    </w:pPr>
+    <w:rPr>
+      <w:color w:val="943634" w:themeColor="accent2" w:themeShade="BF"/>
+    </w:rPr>
+    <w:tblPr>
+      <w:tblStyleRowBandSize w:val="1"/>
+      <w:tblStyleColBandSize w:val="1"/>
+      <w:tblBorders>
+        <w:top w:val="single" w:sz="8" w:space="0" w:color="C0504D" w:themeColor="accent2"/>
+        <w:bottom w:val="single" w:sz="8" w:space="0" w:color="C0504D" w:themeColor="accent2"/>
+      </w:tblBorders>
+    </w:tblPr>
+    <w:tblStylePr w:type="firstRow">
+      <w:pPr>
+        <w:spacing w:before="0" w:after="0" w:line="240" w:lineRule="auto"/>
+      </w:pPr>
+      <w:rPr>
+        <w:b/>
+        <w:bCs/>
+      </w:rPr>
+      <w:tblPr/>
+      <w:tcPr>
+        <w:tcBorders>
+          <w:top w:val="single" w:sz="8" w:space="0" w:color="C0504D" w:themeColor="accent2"/>
+          <w:left w:val="nil"/>
+          <w:bottom w:val="single" w:sz="8" w:space="0" w:color="C0504D" w:themeColor="accent2"/>
+          <w:right w:val="nil"/>
+          <w:insideH w:val="nil"/>
+          <w:insideV w:val="nil"/>
+        </w:tcBorders>
+      </w:tcPr>
+    </w:tblStylePr>
+    <w:tblStylePr w:type="lastRow">
+      <w:pPr>
+        <w:spacing w:before="0" w:after="0" w:line="240" w:lineRule="auto"/>
+      </w:pPr>
+      <w:rPr>
+        <w:b/>
+        <w:bCs/>
+      </w:rPr>
+      <w:tblPr/>
+      <w:tcPr>
+        <w:tcBorders>
+          <w:top w:val="single" w:sz="8" w:space="0" w:color="C0504D" w:themeColor="accent2"/>
+          <w:left w:val="nil"/>
+          <w:bottom w:val="single" w:sz="8" w:space="0" w:color="C0504D" w:themeColor="accent2"/>
+          <w:right w:val="nil"/>
+          <w:insideH w:val="nil"/>
+          <w:insideV w:val="nil"/>
+        </w:tcBorders>
+      </w:tcPr>
+    </w:tblStylePr>
+    <w:tblStylePr w:type="firstCol">
+      <w:rPr>
+        <w:b/>
+        <w:bCs/>
+      </w:rPr>
+    </w:tblStylePr>
+    <w:tblStylePr w:type="lastCol">
+      <w:rPr>
+        <w:b/>
+        <w:bCs/>
+      </w:rPr>
+    </w:tblStylePr>
+    <w:tblStylePr w:type="band1Vert">
+      <w:tblPr/>
+      <w:tcPr>
+        <w:tcBorders>
+          <w:left w:val="nil"/>
+          <w:right w:val="nil"/>
+          <w:insideH w:val="nil"/>
+          <w:insideV w:val="nil"/>
+        </w:tcBorders>
+        <w:shd w:val="clear" w:color="auto" w:fill="EFD3D2" w:themeFill="accent2" w:themeFillTint="3F"/>
+      </w:tcPr>
+    </w:tblStylePr>
+    <w:tblStylePr w:type="band1Horz">
+      <w:tblPr/>
+      <w:tcPr>
+        <w:tcBorders>
+          <w:left w:val="nil"/>
+          <w:right w:val="nil"/>
+          <w:insideH w:val="nil"/>
+          <w:insideV w:val="nil"/>
+        </w:tcBorders>
+        <w:shd w:val="clear" w:color="auto" w:fill="EFD3D2" w:themeFill="accent2" w:themeFillTint="3F"/>
+      </w:tcPr>
+    </w:tblStylePr>
+  </w:style>
+  <w:style w:type="paragraph" w:styleId="Header">
+    <w:name w:val="header"/>
+    <w:basedOn w:val="Normal"/>
+    <w:link w:val="HeaderChar"/>
+    <w:uiPriority w:val="99"/>
+    <w:unhideWhenUsed/>
+    <w:rsid w:val="004F39BA"/>
+    <w:pPr>
+      <w:tabs>
+        <w:tab w:val="center" w:pos="4320"/>
+        <w:tab w:val="right" w:pos="8640"/>
+      </w:tabs>
+      <w:spacing w:after="0" w:line="240" w:lineRule="auto"/>
+    </w:pPr>
+  </w:style>
+  <w:style w:type="character" w:customStyle="1" w:styleId="HeaderChar">
+    <w:name w:val="Header Char"/>
+    <w:basedOn w:val="DefaultParagraphFont"/>
+    <w:link w:val="Header"/>
+    <w:uiPriority w:val="99"/>
+    <w:rsid w:val="004F39BA"/>
+  </w:style>
+  <w:style w:type="paragraph" w:styleId="Footer">
+    <w:name w:val="footer"/>
+    <w:basedOn w:val="Normal"/>
+    <w:link w:val="FooterChar"/>
+    <w:uiPriority w:val="99"/>
+    <w:unhideWhenUsed/>
+    <w:rsid w:val="004F39BA"/>
+    <w:pPr>
+      <w:tabs>
+        <w:tab w:val="center" w:pos="4320"/>
+        <w:tab w:val="right" w:pos="8640"/>
+      </w:tabs>
+      <w:spacing w:after="0" w:line="240" w:lineRule="auto"/>
+    </w:pPr>
+  </w:style>
+  <w:style w:type="character" w:customStyle="1" w:styleId="FooterChar">
+    <w:name w:val="Footer Char"/>
+    <w:basedOn w:val="DefaultParagraphFont"/>
+    <w:link w:val="Footer"/>
+    <w:uiPriority w:val="99"/>
+    <w:rsid w:val="004F39BA"/>
   </w:style>
 </w:styles>
 </file>
@@ -1227,6 +1662,146 @@
       </w:tcPr>
     </w:tblStylePr>
   </w:style>
+  <w:style w:type="table" w:styleId="LightShading-Accent2">
+    <w:name w:val="Light Shading Accent 2"/>
+    <w:basedOn w:val="TableNormal"/>
+    <w:uiPriority w:val="60"/>
+    <w:rsid w:val="00BA15C1"/>
+    <w:pPr>
+      <w:spacing w:after="0" w:line="240" w:lineRule="auto"/>
+    </w:pPr>
+    <w:rPr>
+      <w:color w:val="943634" w:themeColor="accent2" w:themeShade="BF"/>
+    </w:rPr>
+    <w:tblPr>
+      <w:tblStyleRowBandSize w:val="1"/>
+      <w:tblStyleColBandSize w:val="1"/>
+      <w:tblBorders>
+        <w:top w:val="single" w:sz="8" w:space="0" w:color="C0504D" w:themeColor="accent2"/>
+        <w:bottom w:val="single" w:sz="8" w:space="0" w:color="C0504D" w:themeColor="accent2"/>
+      </w:tblBorders>
+    </w:tblPr>
+    <w:tblStylePr w:type="firstRow">
+      <w:pPr>
+        <w:spacing w:before="0" w:after="0" w:line="240" w:lineRule="auto"/>
+      </w:pPr>
+      <w:rPr>
+        <w:b/>
+        <w:bCs/>
+      </w:rPr>
+      <w:tblPr/>
+      <w:tcPr>
+        <w:tcBorders>
+          <w:top w:val="single" w:sz="8" w:space="0" w:color="C0504D" w:themeColor="accent2"/>
+          <w:left w:val="nil"/>
+          <w:bottom w:val="single" w:sz="8" w:space="0" w:color="C0504D" w:themeColor="accent2"/>
+          <w:right w:val="nil"/>
+          <w:insideH w:val="nil"/>
+          <w:insideV w:val="nil"/>
+        </w:tcBorders>
+      </w:tcPr>
+    </w:tblStylePr>
+    <w:tblStylePr w:type="lastRow">
+      <w:pPr>
+        <w:spacing w:before="0" w:after="0" w:line="240" w:lineRule="auto"/>
+      </w:pPr>
+      <w:rPr>
+        <w:b/>
+        <w:bCs/>
+      </w:rPr>
+      <w:tblPr/>
+      <w:tcPr>
+        <w:tcBorders>
+          <w:top w:val="single" w:sz="8" w:space="0" w:color="C0504D" w:themeColor="accent2"/>
+          <w:left w:val="nil"/>
+          <w:bottom w:val="single" w:sz="8" w:space="0" w:color="C0504D" w:themeColor="accent2"/>
+          <w:right w:val="nil"/>
+          <w:insideH w:val="nil"/>
+          <w:insideV w:val="nil"/>
+        </w:tcBorders>
+      </w:tcPr>
+    </w:tblStylePr>
+    <w:tblStylePr w:type="firstCol">
+      <w:rPr>
+        <w:b/>
+        <w:bCs/>
+      </w:rPr>
+    </w:tblStylePr>
+    <w:tblStylePr w:type="lastCol">
+      <w:rPr>
+        <w:b/>
+        <w:bCs/>
+      </w:rPr>
+    </w:tblStylePr>
+    <w:tblStylePr w:type="band1Vert">
+      <w:tblPr/>
+      <w:tcPr>
+        <w:tcBorders>
+          <w:left w:val="nil"/>
+          <w:right w:val="nil"/>
+          <w:insideH w:val="nil"/>
+          <w:insideV w:val="nil"/>
+        </w:tcBorders>
+        <w:shd w:val="clear" w:color="auto" w:fill="EFD3D2" w:themeFill="accent2" w:themeFillTint="3F"/>
+      </w:tcPr>
+    </w:tblStylePr>
+    <w:tblStylePr w:type="band1Horz">
+      <w:tblPr/>
+      <w:tcPr>
+        <w:tcBorders>
+          <w:left w:val="nil"/>
+          <w:right w:val="nil"/>
+          <w:insideH w:val="nil"/>
+          <w:insideV w:val="nil"/>
+        </w:tcBorders>
+        <w:shd w:val="clear" w:color="auto" w:fill="EFD3D2" w:themeFill="accent2" w:themeFillTint="3F"/>
+      </w:tcPr>
+    </w:tblStylePr>
+  </w:style>
+  <w:style w:type="paragraph" w:styleId="Header">
+    <w:name w:val="header"/>
+    <w:basedOn w:val="Normal"/>
+    <w:link w:val="HeaderChar"/>
+    <w:uiPriority w:val="99"/>
+    <w:unhideWhenUsed/>
+    <w:rsid w:val="004F39BA"/>
+    <w:pPr>
+      <w:tabs>
+        <w:tab w:val="center" w:pos="4320"/>
+        <w:tab w:val="right" w:pos="8640"/>
+      </w:tabs>
+      <w:spacing w:after="0" w:line="240" w:lineRule="auto"/>
+    </w:pPr>
+  </w:style>
+  <w:style w:type="character" w:customStyle="1" w:styleId="HeaderChar">
+    <w:name w:val="Header Char"/>
+    <w:basedOn w:val="DefaultParagraphFont"/>
+    <w:link w:val="Header"/>
+    <w:uiPriority w:val="99"/>
+    <w:rsid w:val="004F39BA"/>
+  </w:style>
+  <w:style w:type="paragraph" w:styleId="Footer">
+    <w:name w:val="footer"/>
+    <w:basedOn w:val="Normal"/>
+    <w:link w:val="FooterChar"/>
+    <w:uiPriority w:val="99"/>
+    <w:unhideWhenUsed/>
+    <w:rsid w:val="004F39BA"/>
+    <w:pPr>
+      <w:tabs>
+        <w:tab w:val="center" w:pos="4320"/>
+        <w:tab w:val="right" w:pos="8640"/>
+      </w:tabs>
+      <w:spacing w:after="0" w:line="240" w:lineRule="auto"/>
+    </w:pPr>
+  </w:style>
+  <w:style w:type="character" w:customStyle="1" w:styleId="FooterChar">
+    <w:name w:val="Footer Char"/>
+    <w:basedOn w:val="DefaultParagraphFont"/>
+    <w:link w:val="Footer"/>
+    <w:uiPriority w:val="99"/>
+    <w:rsid w:val="004F39BA"/>
+  </w:style>
 </w:styles>
 </file>
 
@@ -1319,16 +1894,21 @@
   </w:compat>
   <w:rsids>
     <w:rsidRoot w:val="00405593"/>
+    <w:rsid w:val="00167E9B"/>
     <w:rsid w:val="001D417F"/>
     <w:rsid w:val="00372CE4"/>
     <w:rsid w:val="00405593"/>
     <w:rsid w:val="005B30F3"/>
+    <w:rsid w:val="005D2AB3"/>
     <w:rsid w:val="005F0FAA"/>
     <w:rsid w:val="00671B2A"/>
     <w:rsid w:val="00735AC2"/>
+    <w:rsid w:val="00802124"/>
     <w:rsid w:val="008030FE"/>
     <w:rsid w:val="00AB4A5C"/>
     <w:rsid w:val="00C05559"/>
+    <w:rsid w:val="00D65B58"/>
+    <w:rsid w:val="00DB4DE4"/>
     <w:rsid w:val="00E0372B"/>
     <w:rsid w:val="00F175B7"/>
     <w:rsid w:val="00FF59FE"/>

</xml_diff>